<commit_message>
Sua lai tieu de
</commit_message>
<xml_diff>
--- a/src/Homework05/TrinhAnHai_20200196/DesignElements.docx
+++ b/src/Homework05/TrinhAnHai_20200196/DesignElements.docx
@@ -10,123 +10,31 @@
           <w:lang w:val="en-US"/>
         </w:rPr>
       </w:pPr>
-      <w:proofErr w:type="spellStart"/>
       <w:r>
         <w:rPr>
           <w:sz w:val="30"/>
           <w:szCs w:val="30"/>
           <w:lang w:val="en-US"/>
         </w:rPr>
-        <w:t>Họ</w:t>
-      </w:r>
-      <w:proofErr w:type="spellEnd"/>
-      <w:r>
+        <w:t>Họ tên: Trịnh An Hải</w:t>
+      </w:r>
+    </w:p>
+    <w:p>
+      <w:pPr>
         <w:rPr>
           <w:sz w:val="30"/>
           <w:szCs w:val="30"/>
           <w:lang w:val="en-US"/>
         </w:rPr>
-        <w:t xml:space="preserve"> </w:t>
-      </w:r>
-      <w:proofErr w:type="spellStart"/>
+      </w:pPr>
       <w:r>
         <w:rPr>
           <w:sz w:val="30"/>
           <w:szCs w:val="30"/>
           <w:lang w:val="en-US"/>
         </w:rPr>
-        <w:t>tên</w:t>
-      </w:r>
-      <w:proofErr w:type="spellEnd"/>
-      <w:r>
-        <w:rPr>
-          <w:sz w:val="30"/>
-          <w:szCs w:val="30"/>
-          <w:lang w:val="en-US"/>
-        </w:rPr>
-        <w:t>: Trịnh An Hải</w:t>
-      </w:r>
-    </w:p>
-    <w:p>
-      <w:pPr>
-        <w:rPr>
-          <w:sz w:val="30"/>
-          <w:szCs w:val="30"/>
-          <w:lang w:val="en-US"/>
-        </w:rPr>
-      </w:pPr>
-      <w:r>
-        <w:rPr>
-          <w:sz w:val="30"/>
-          <w:szCs w:val="30"/>
-          <w:lang w:val="en-US"/>
-        </w:rPr>
-        <w:t xml:space="preserve">Use case: </w:t>
-      </w:r>
-      <w:proofErr w:type="spellStart"/>
-      <w:r>
-        <w:rPr>
-          <w:sz w:val="30"/>
-          <w:szCs w:val="30"/>
-          <w:lang w:val="en-US"/>
-        </w:rPr>
-        <w:t>Sửa</w:t>
-      </w:r>
-      <w:proofErr w:type="spellEnd"/>
-      <w:r>
-        <w:rPr>
-          <w:sz w:val="30"/>
-          <w:szCs w:val="30"/>
-          <w:lang w:val="en-US"/>
-        </w:rPr>
-        <w:t xml:space="preserve"> </w:t>
-      </w:r>
-      <w:proofErr w:type="spellStart"/>
-      <w:r>
-        <w:rPr>
-          <w:sz w:val="30"/>
-          <w:szCs w:val="30"/>
-          <w:lang w:val="en-US"/>
-        </w:rPr>
-        <w:t>thông</w:t>
-      </w:r>
-      <w:proofErr w:type="spellEnd"/>
-      <w:r>
-        <w:rPr>
-          <w:sz w:val="30"/>
-          <w:szCs w:val="30"/>
-          <w:lang w:val="en-US"/>
-        </w:rPr>
-        <w:t xml:space="preserve"> tin </w:t>
-      </w:r>
-      <w:proofErr w:type="spellStart"/>
-      <w:r>
-        <w:rPr>
-          <w:sz w:val="30"/>
-          <w:szCs w:val="30"/>
-          <w:lang w:val="en-US"/>
-        </w:rPr>
-        <w:t>chấm</w:t>
-      </w:r>
-      <w:proofErr w:type="spellEnd"/>
-      <w:r>
-        <w:rPr>
-          <w:sz w:val="30"/>
-          <w:szCs w:val="30"/>
-          <w:lang w:val="en-US"/>
-        </w:rPr>
-        <w:t xml:space="preserve"> </w:t>
-      </w:r>
-      <w:proofErr w:type="spellStart"/>
-      <w:r>
-        <w:rPr>
-          <w:sz w:val="30"/>
-          <w:szCs w:val="30"/>
-          <w:lang w:val="en-US"/>
-        </w:rPr>
-        <w:t>công</w:t>
-      </w:r>
-      <w:proofErr w:type="spellEnd"/>
+        <w:t>Use case: Sửa thông tin chấm công</w:t>
+      </w:r>
     </w:p>
     <w:p>
       <w:pPr>
@@ -156,7 +64,6 @@
           <w14:ligatures w14:val="none"/>
         </w:rPr>
       </w:pPr>
-      <w:proofErr w:type="spellStart"/>
       <w:r>
         <w:rPr>
           <w:rFonts w:ascii="Calibri" w:eastAsia="Times New Roman" w:hAnsi="Calibri" w:cs="Calibri"/>
@@ -169,9 +76,8 @@
           <w14:ligatures w14:val="none"/>
         </w:rPr>
         <w:lastRenderedPageBreak/>
-        <w:t>Biểu</w:t>
-      </w:r>
-      <w:proofErr w:type="spellEnd"/>
+        <w:t xml:space="preserve">Biểu đồ </w:t>
+      </w:r>
       <w:r>
         <w:rPr>
           <w:rFonts w:ascii="Calibri" w:eastAsia="Times New Roman" w:hAnsi="Calibri" w:cs="Calibri"/>
@@ -183,9 +89,8 @@
           <w:lang w:val="en-US" w:eastAsia="vi-VN"/>
           <w14:ligatures w14:val="none"/>
         </w:rPr>
-        <w:t xml:space="preserve"> </w:t>
-      </w:r>
-      <w:proofErr w:type="spellStart"/>
+        <w:t>trình tự</w:t>
+      </w:r>
       <w:r>
         <w:rPr>
           <w:rFonts w:ascii="Calibri" w:eastAsia="Times New Roman" w:hAnsi="Calibri" w:cs="Calibri"/>
@@ -197,9 +102,8 @@
           <w:lang w:val="en-US" w:eastAsia="vi-VN"/>
           <w14:ligatures w14:val="none"/>
         </w:rPr>
-        <w:t>đồ</w:t>
-      </w:r>
-      <w:proofErr w:type="spellEnd"/>
+        <w:t xml:space="preserve"> </w:t>
+      </w:r>
       <w:r>
         <w:rPr>
           <w:rFonts w:ascii="Calibri" w:eastAsia="Times New Roman" w:hAnsi="Calibri" w:cs="Calibri"/>
@@ -211,9 +115,8 @@
           <w:lang w:val="en-US" w:eastAsia="vi-VN"/>
           <w14:ligatures w14:val="none"/>
         </w:rPr>
-        <w:t xml:space="preserve"> </w:t>
-      </w:r>
-      <w:proofErr w:type="spellStart"/>
+        <w:t xml:space="preserve">mức </w:t>
+      </w:r>
       <w:r>
         <w:rPr>
           <w:rFonts w:ascii="Calibri" w:eastAsia="Times New Roman" w:hAnsi="Calibri" w:cs="Calibri"/>
@@ -225,121 +128,8 @@
           <w:lang w:val="en-US" w:eastAsia="vi-VN"/>
           <w14:ligatures w14:val="none"/>
         </w:rPr>
-        <w:t>trình</w:t>
-      </w:r>
-      <w:proofErr w:type="spellEnd"/>
-      <w:r>
-        <w:rPr>
-          <w:rFonts w:ascii="Calibri" w:eastAsia="Times New Roman" w:hAnsi="Calibri" w:cs="Calibri"/>
-          <w:b/>
-          <w:bCs/>
-          <w:color w:val="4F81BD"/>
-          <w:sz w:val="26"/>
-          <w:szCs w:val="26"/>
-          <w:lang w:val="en-US" w:eastAsia="vi-VN"/>
-          <w14:ligatures w14:val="none"/>
-        </w:rPr>
-        <w:t xml:space="preserve"> </w:t>
-      </w:r>
-      <w:proofErr w:type="spellStart"/>
-      <w:r>
-        <w:rPr>
-          <w:rFonts w:ascii="Calibri" w:eastAsia="Times New Roman" w:hAnsi="Calibri" w:cs="Calibri"/>
-          <w:b/>
-          <w:bCs/>
-          <w:color w:val="4F81BD"/>
-          <w:sz w:val="26"/>
-          <w:szCs w:val="26"/>
-          <w:lang w:val="en-US" w:eastAsia="vi-VN"/>
-          <w14:ligatures w14:val="none"/>
-        </w:rPr>
-        <w:t>tự</w:t>
-      </w:r>
-      <w:proofErr w:type="spellEnd"/>
-      <w:r>
-        <w:rPr>
-          <w:rFonts w:ascii="Calibri" w:eastAsia="Times New Roman" w:hAnsi="Calibri" w:cs="Calibri"/>
-          <w:b/>
-          <w:bCs/>
-          <w:color w:val="4F81BD"/>
-          <w:sz w:val="26"/>
-          <w:szCs w:val="26"/>
-          <w:lang w:val="en-US" w:eastAsia="vi-VN"/>
-          <w14:ligatures w14:val="none"/>
-        </w:rPr>
-        <w:t xml:space="preserve"> </w:t>
-      </w:r>
-      <w:proofErr w:type="spellStart"/>
-      <w:r>
-        <w:rPr>
-          <w:rFonts w:ascii="Calibri" w:eastAsia="Times New Roman" w:hAnsi="Calibri" w:cs="Calibri"/>
-          <w:b/>
-          <w:bCs/>
-          <w:color w:val="4F81BD"/>
-          <w:sz w:val="26"/>
-          <w:szCs w:val="26"/>
-          <w:lang w:val="en-US" w:eastAsia="vi-VN"/>
-          <w14:ligatures w14:val="none"/>
-        </w:rPr>
-        <w:t>mức</w:t>
-      </w:r>
-      <w:proofErr w:type="spellEnd"/>
-      <w:r>
-        <w:rPr>
-          <w:rFonts w:ascii="Calibri" w:eastAsia="Times New Roman" w:hAnsi="Calibri" w:cs="Calibri"/>
-          <w:b/>
-          <w:bCs/>
-          <w:color w:val="4F81BD"/>
-          <w:sz w:val="26"/>
-          <w:szCs w:val="26"/>
-          <w:lang w:val="en-US" w:eastAsia="vi-VN"/>
-          <w14:ligatures w14:val="none"/>
-        </w:rPr>
-        <w:t xml:space="preserve"> </w:t>
-      </w:r>
-      <w:proofErr w:type="spellStart"/>
-      <w:r>
-        <w:rPr>
-          <w:rFonts w:ascii="Calibri" w:eastAsia="Times New Roman" w:hAnsi="Calibri" w:cs="Calibri"/>
-          <w:b/>
-          <w:bCs/>
-          <w:color w:val="4F81BD"/>
-          <w:sz w:val="26"/>
-          <w:szCs w:val="26"/>
-          <w:lang w:val="en-US" w:eastAsia="vi-VN"/>
-          <w14:ligatures w14:val="none"/>
-        </w:rPr>
-        <w:t>phân</w:t>
-      </w:r>
-      <w:proofErr w:type="spellEnd"/>
-      <w:r>
-        <w:rPr>
-          <w:rFonts w:ascii="Calibri" w:eastAsia="Times New Roman" w:hAnsi="Calibri" w:cs="Calibri"/>
-          <w:b/>
-          <w:bCs/>
-          <w:color w:val="4F81BD"/>
-          <w:sz w:val="26"/>
-          <w:szCs w:val="26"/>
-          <w:lang w:val="en-US" w:eastAsia="vi-VN"/>
-          <w14:ligatures w14:val="none"/>
-        </w:rPr>
-        <w:t xml:space="preserve"> </w:t>
-      </w:r>
-      <w:proofErr w:type="spellStart"/>
-      <w:r>
-        <w:rPr>
-          <w:rFonts w:ascii="Calibri" w:eastAsia="Times New Roman" w:hAnsi="Calibri" w:cs="Calibri"/>
-          <w:b/>
-          <w:bCs/>
-          <w:color w:val="4F81BD"/>
-          <w:sz w:val="26"/>
-          <w:szCs w:val="26"/>
-          <w:lang w:val="en-US" w:eastAsia="vi-VN"/>
-          <w14:ligatures w14:val="none"/>
-        </w:rPr>
-        <w:t>tích</w:t>
-      </w:r>
-      <w:proofErr w:type="spellEnd"/>
+        <w:t>thiết kế</w:t>
+      </w:r>
     </w:p>
     <w:p>
       <w:pPr>
@@ -354,7 +144,7 @@
           <w:noProof/>
         </w:rPr>
         <w:drawing>
-          <wp:inline distT="0" distB="0" distL="0" distR="0" wp14:anchorId="5BE24133" wp14:editId="2219C3F5">
+          <wp:inline distT="0" distB="0" distL="0" distR="0" wp14:anchorId="5BE24133" wp14:editId="44AFC6CC">
             <wp:extent cx="5943600" cy="7005320"/>
             <wp:effectExtent l="0" t="0" r="0" b="5080"/>
             <wp:docPr id="1076942940" name="Picture 3" descr="A diagram of a project&#10;&#10;Description automatically generated"/>
@@ -435,7 +225,6 @@
           <w14:ligatures w14:val="none"/>
         </w:rPr>
       </w:pPr>
-      <w:proofErr w:type="spellStart"/>
       <w:r>
         <w:rPr>
           <w:rFonts w:ascii="Calibri" w:eastAsia="Times New Roman" w:hAnsi="Calibri" w:cs="Calibri"/>
@@ -448,9 +237,8 @@
           <w14:ligatures w14:val="none"/>
         </w:rPr>
         <w:lastRenderedPageBreak/>
-        <w:t>Biểu</w:t>
-      </w:r>
-      <w:proofErr w:type="spellEnd"/>
+        <w:t xml:space="preserve">Biểu đồ </w:t>
+      </w:r>
       <w:r>
         <w:rPr>
           <w:rFonts w:ascii="Calibri" w:eastAsia="Times New Roman" w:hAnsi="Calibri" w:cs="Calibri"/>
@@ -462,9 +250,8 @@
           <w:lang w:val="en-US" w:eastAsia="vi-VN"/>
           <w14:ligatures w14:val="none"/>
         </w:rPr>
-        <w:t xml:space="preserve"> </w:t>
-      </w:r>
-      <w:proofErr w:type="spellStart"/>
+        <w:t xml:space="preserve">lớp mức </w:t>
+      </w:r>
       <w:r>
         <w:rPr>
           <w:rFonts w:ascii="Calibri" w:eastAsia="Times New Roman" w:hAnsi="Calibri" w:cs="Calibri"/>
@@ -476,133 +263,7 @@
           <w:lang w:val="en-US" w:eastAsia="vi-VN"/>
           <w14:ligatures w14:val="none"/>
         </w:rPr>
-        <w:t>đồ</w:t>
-      </w:r>
-      <w:proofErr w:type="spellEnd"/>
-      <w:r>
-        <w:rPr>
-          <w:rFonts w:ascii="Calibri" w:eastAsia="Times New Roman" w:hAnsi="Calibri" w:cs="Calibri"/>
-          <w:b/>
-          <w:bCs/>
-          <w:color w:val="4F81BD"/>
-          <w:sz w:val="26"/>
-          <w:szCs w:val="26"/>
-          <w:lang w:val="en-US" w:eastAsia="vi-VN"/>
-          <w14:ligatures w14:val="none"/>
-        </w:rPr>
-        <w:t xml:space="preserve"> </w:t>
-      </w:r>
-      <w:proofErr w:type="spellStart"/>
-      <w:r>
-        <w:rPr>
-          <w:rFonts w:ascii="Calibri" w:eastAsia="Times New Roman" w:hAnsi="Calibri" w:cs="Calibri"/>
-          <w:b/>
-          <w:bCs/>
-          <w:color w:val="4F81BD"/>
-          <w:sz w:val="26"/>
-          <w:szCs w:val="26"/>
-          <w:lang w:val="en-US" w:eastAsia="vi-VN"/>
-          <w14:ligatures w14:val="none"/>
-        </w:rPr>
-        <w:t>lớp</w:t>
-      </w:r>
-      <w:proofErr w:type="spellEnd"/>
-      <w:r>
-        <w:rPr>
-          <w:rFonts w:ascii="Calibri" w:eastAsia="Times New Roman" w:hAnsi="Calibri" w:cs="Calibri"/>
-          <w:b/>
-          <w:bCs/>
-          <w:color w:val="4F81BD"/>
-          <w:sz w:val="26"/>
-          <w:szCs w:val="26"/>
-          <w:lang w:val="en-US" w:eastAsia="vi-VN"/>
-          <w14:ligatures w14:val="none"/>
-        </w:rPr>
-        <w:t xml:space="preserve"> </w:t>
-      </w:r>
-      <w:proofErr w:type="spellStart"/>
-      <w:r>
-        <w:rPr>
-          <w:rFonts w:ascii="Calibri" w:eastAsia="Times New Roman" w:hAnsi="Calibri" w:cs="Calibri"/>
-          <w:b/>
-          <w:bCs/>
-          <w:color w:val="4F81BD"/>
-          <w:sz w:val="26"/>
-          <w:szCs w:val="26"/>
-          <w:lang w:val="en-US" w:eastAsia="vi-VN"/>
-          <w14:ligatures w14:val="none"/>
-        </w:rPr>
-        <w:t>mức</w:t>
-      </w:r>
-      <w:proofErr w:type="spellEnd"/>
-      <w:r>
-        <w:rPr>
-          <w:rFonts w:ascii="Calibri" w:eastAsia="Times New Roman" w:hAnsi="Calibri" w:cs="Calibri"/>
-          <w:b/>
-          <w:bCs/>
-          <w:color w:val="4F81BD"/>
-          <w:sz w:val="26"/>
-          <w:szCs w:val="26"/>
-          <w:lang w:val="en-US" w:eastAsia="vi-VN"/>
-          <w14:ligatures w14:val="none"/>
-        </w:rPr>
-        <w:t xml:space="preserve"> </w:t>
-      </w:r>
-      <w:proofErr w:type="spellStart"/>
-      <w:r>
-        <w:rPr>
-          <w:rFonts w:ascii="Calibri" w:eastAsia="Times New Roman" w:hAnsi="Calibri" w:cs="Calibri"/>
-          <w:b/>
-          <w:bCs/>
-          <w:color w:val="4F81BD"/>
-          <w:sz w:val="26"/>
-          <w:szCs w:val="26"/>
-          <w:lang w:val="en-US" w:eastAsia="vi-VN"/>
-          <w14:ligatures w14:val="none"/>
-        </w:rPr>
-        <w:t>phân</w:t>
-      </w:r>
-      <w:proofErr w:type="spellEnd"/>
-      <w:r>
-        <w:rPr>
-          <w:rFonts w:ascii="Calibri" w:eastAsia="Times New Roman" w:hAnsi="Calibri" w:cs="Calibri"/>
-          <w:b/>
-          <w:bCs/>
-          <w:color w:val="4F81BD"/>
-          <w:sz w:val="26"/>
-          <w:szCs w:val="26"/>
-          <w:lang w:val="en-US" w:eastAsia="vi-VN"/>
-          <w14:ligatures w14:val="none"/>
-        </w:rPr>
-        <w:t xml:space="preserve"> </w:t>
-      </w:r>
-      <w:proofErr w:type="spellStart"/>
-      <w:r>
-        <w:rPr>
-          <w:rFonts w:ascii="Calibri" w:eastAsia="Times New Roman" w:hAnsi="Calibri" w:cs="Calibri"/>
-          <w:b/>
-          <w:bCs/>
-          <w:color w:val="4F81BD"/>
-          <w:sz w:val="26"/>
-          <w:szCs w:val="26"/>
-          <w:lang w:val="en-US" w:eastAsia="vi-VN"/>
-          <w14:ligatures w14:val="none"/>
-        </w:rPr>
-        <w:t>tích</w:t>
-      </w:r>
-      <w:proofErr w:type="spellEnd"/>
-      <w:r>
-        <w:rPr>
-          <w:rFonts w:ascii="Calibri" w:eastAsia="Times New Roman" w:hAnsi="Calibri" w:cs="Calibri"/>
-          <w:b/>
-          <w:bCs/>
-          <w:color w:val="4F81BD"/>
-          <w:sz w:val="26"/>
-          <w:szCs w:val="26"/>
-          <w:lang w:val="en-US" w:eastAsia="vi-VN"/>
-          <w14:ligatures w14:val="none"/>
-        </w:rPr>
-        <w:t xml:space="preserve"> </w:t>
+        <w:t>thiết kế</w:t>
       </w:r>
     </w:p>
     <w:p>

</xml_diff>